<commit_message>
Working on the project file
</commit_message>
<xml_diff>
--- a/File-Type-1.docx
+++ b/File-Type-1.docx
@@ -456,12 +456,12 @@
             <w:fldChar w:fldCharType="begin"/>
           </w:r>
           <w:r>
-            <w:instrText xml:space="preserve"> TOC \o "1-3" \h \z \u </w:instrText>
+            <w:instrText xml:space="preserve"> TOC \o \h \z \u </w:instrText>
           </w:r>
           <w:r>
             <w:fldChar w:fldCharType="separate"/>
           </w:r>
-          <w:hyperlink w:anchor="_Toc150381676" w:history="1">
+          <w:hyperlink w:anchor="_Toc152803728" w:history="1">
             <w:r>
               <w:rPr>
                 <w:rStyle w:val="Hyperlink"/>
@@ -488,7 +488,7 @@
                 <w:noProof/>
                 <w:webHidden/>
               </w:rPr>
-              <w:instrText xml:space="preserve"> PAGEREF _Toc150381676 \h </w:instrText>
+              <w:instrText xml:space="preserve"> PAGEREF _Toc152803728 \h </w:instrText>
             </w:r>
             <w:r>
               <w:rPr>
@@ -534,7 +534,7 @@
               <w14:ligatures w14:val="standardContextual"/>
             </w:rPr>
           </w:pPr>
-          <w:hyperlink w:anchor="_Toc150381677" w:history="1">
+          <w:hyperlink w:anchor="_Toc152803729" w:history="1">
             <w:r>
               <w:rPr>
                 <w:rStyle w:val="Hyperlink"/>
@@ -561,7 +561,7 @@
                 <w:noProof/>
                 <w:webHidden/>
               </w:rPr>
-              <w:instrText xml:space="preserve"> PAGEREF _Toc150381677 \h </w:instrText>
+              <w:instrText xml:space="preserve"> PAGEREF _Toc152803729 \h </w:instrText>
             </w:r>
             <w:r>
               <w:rPr>
@@ -607,7 +607,7 @@
               <w14:ligatures w14:val="standardContextual"/>
             </w:rPr>
           </w:pPr>
-          <w:hyperlink w:anchor="_Toc150381678" w:history="1">
+          <w:hyperlink w:anchor="_Toc152803730" w:history="1">
             <w:r>
               <w:rPr>
                 <w:rStyle w:val="Hyperlink"/>
@@ -634,7 +634,7 @@
                 <w:noProof/>
                 <w:webHidden/>
               </w:rPr>
-              <w:instrText xml:space="preserve"> PAGEREF _Toc150381678 \h </w:instrText>
+              <w:instrText xml:space="preserve"> PAGEREF _Toc152803730 \h </w:instrText>
             </w:r>
             <w:r>
               <w:rPr>
@@ -680,7 +680,7 @@
               <w14:ligatures w14:val="standardContextual"/>
             </w:rPr>
           </w:pPr>
-          <w:hyperlink w:anchor="_Toc150381679" w:history="1">
+          <w:hyperlink w:anchor="_Toc152803731" w:history="1">
             <w:r>
               <w:rPr>
                 <w:rStyle w:val="Hyperlink"/>
@@ -707,7 +707,7 @@
                 <w:noProof/>
                 <w:webHidden/>
               </w:rPr>
-              <w:instrText xml:space="preserve"> PAGEREF _Toc150381679 \h </w:instrText>
+              <w:instrText xml:space="preserve"> PAGEREF _Toc152803731 \h </w:instrText>
             </w:r>
             <w:r>
               <w:rPr>
@@ -753,7 +753,7 @@
               <w14:ligatures w14:val="standardContextual"/>
             </w:rPr>
           </w:pPr>
-          <w:hyperlink w:anchor="_Toc150381680" w:history="1">
+          <w:hyperlink w:anchor="_Toc152803732" w:history="1">
             <w:r>
               <w:rPr>
                 <w:rStyle w:val="Hyperlink"/>
@@ -780,7 +780,7 @@
                 <w:noProof/>
                 <w:webHidden/>
               </w:rPr>
-              <w:instrText xml:space="preserve"> PAGEREF _Toc150381680 \h </w:instrText>
+              <w:instrText xml:space="preserve"> PAGEREF _Toc152803732 \h </w:instrText>
             </w:r>
             <w:r>
               <w:rPr>
@@ -826,7 +826,7 @@
               <w14:ligatures w14:val="standardContextual"/>
             </w:rPr>
           </w:pPr>
-          <w:hyperlink w:anchor="_Toc150381681" w:history="1">
+          <w:hyperlink w:anchor="_Toc152803733" w:history="1">
             <w:r>
               <w:rPr>
                 <w:rStyle w:val="Hyperlink"/>
@@ -853,7 +853,7 @@
                 <w:noProof/>
                 <w:webHidden/>
               </w:rPr>
-              <w:instrText xml:space="preserve"> PAGEREF _Toc150381681 \h </w:instrText>
+              <w:instrText xml:space="preserve"> PAGEREF _Toc152803733 \h </w:instrText>
             </w:r>
             <w:r>
               <w:rPr>
@@ -899,7 +899,7 @@
               <w14:ligatures w14:val="standardContextual"/>
             </w:rPr>
           </w:pPr>
-          <w:hyperlink w:anchor="_Toc150381682" w:history="1">
+          <w:hyperlink w:anchor="_Toc152803734" w:history="1">
             <w:r>
               <w:rPr>
                 <w:rStyle w:val="Hyperlink"/>
@@ -926,7 +926,7 @@
                 <w:noProof/>
                 <w:webHidden/>
               </w:rPr>
-              <w:instrText xml:space="preserve"> PAGEREF _Toc150381682 \h </w:instrText>
+              <w:instrText xml:space="preserve"> PAGEREF _Toc152803734 \h </w:instrText>
             </w:r>
             <w:r>
               <w:rPr>
@@ -972,7 +972,7 @@
               <w14:ligatures w14:val="standardContextual"/>
             </w:rPr>
           </w:pPr>
-          <w:hyperlink w:anchor="_Toc150381683" w:history="1">
+          <w:hyperlink w:anchor="_Toc152803735" w:history="1">
             <w:r>
               <w:rPr>
                 <w:rStyle w:val="Hyperlink"/>
@@ -999,7 +999,7 @@
                 <w:noProof/>
                 <w:webHidden/>
               </w:rPr>
-              <w:instrText xml:space="preserve"> PAGEREF _Toc150381683 \h </w:instrText>
+              <w:instrText xml:space="preserve"> PAGEREF _Toc152803735 \h </w:instrText>
             </w:r>
             <w:r>
               <w:rPr>
@@ -1045,7 +1045,7 @@
               <w14:ligatures w14:val="standardContextual"/>
             </w:rPr>
           </w:pPr>
-          <w:hyperlink w:anchor="_Toc150381684" w:history="1">
+          <w:hyperlink w:anchor="_Toc152803736" w:history="1">
             <w:r>
               <w:rPr>
                 <w:rStyle w:val="Hyperlink"/>
@@ -1072,7 +1072,7 @@
                 <w:noProof/>
                 <w:webHidden/>
               </w:rPr>
-              <w:instrText xml:space="preserve"> PAGEREF _Toc150381684 \h </w:instrText>
+              <w:instrText xml:space="preserve"> PAGEREF _Toc152803736 \h </w:instrText>
             </w:r>
             <w:r>
               <w:rPr>
@@ -1118,7 +1118,7 @@
               <w14:ligatures w14:val="standardContextual"/>
             </w:rPr>
           </w:pPr>
-          <w:hyperlink w:anchor="_Toc150381685" w:history="1">
+          <w:hyperlink w:anchor="_Toc152803737" w:history="1">
             <w:r>
               <w:rPr>
                 <w:rStyle w:val="Hyperlink"/>
@@ -1145,7 +1145,7 @@
                 <w:noProof/>
                 <w:webHidden/>
               </w:rPr>
-              <w:instrText xml:space="preserve"> PAGEREF _Toc150381685 \h </w:instrText>
+              <w:instrText xml:space="preserve"> PAGEREF _Toc152803737 \h </w:instrText>
             </w:r>
             <w:r>
               <w:rPr>
@@ -1191,7 +1191,7 @@
               <w14:ligatures w14:val="standardContextual"/>
             </w:rPr>
           </w:pPr>
-          <w:hyperlink w:anchor="_Toc150381686" w:history="1">
+          <w:hyperlink w:anchor="_Toc152803738" w:history="1">
             <w:r>
               <w:rPr>
                 <w:rStyle w:val="Hyperlink"/>
@@ -1218,7 +1218,7 @@
                 <w:noProof/>
                 <w:webHidden/>
               </w:rPr>
-              <w:instrText xml:space="preserve"> PAGEREF _Toc150381686 \h </w:instrText>
+              <w:instrText xml:space="preserve"> PAGEREF _Toc152803738 \h </w:instrText>
             </w:r>
             <w:r>
               <w:rPr>
@@ -1264,7 +1264,7 @@
               <w14:ligatures w14:val="standardContextual"/>
             </w:rPr>
           </w:pPr>
-          <w:hyperlink w:anchor="_Toc150381687" w:history="1">
+          <w:hyperlink w:anchor="_Toc152803739" w:history="1">
             <w:r>
               <w:rPr>
                 <w:rStyle w:val="Hyperlink"/>
@@ -1291,7 +1291,7 @@
                 <w:noProof/>
                 <w:webHidden/>
               </w:rPr>
-              <w:instrText xml:space="preserve"> PAGEREF _Toc150381687 \h </w:instrText>
+              <w:instrText xml:space="preserve"> PAGEREF _Toc152803739 \h </w:instrText>
             </w:r>
             <w:r>
               <w:rPr>
@@ -1337,7 +1337,7 @@
               <w14:ligatures w14:val="standardContextual"/>
             </w:rPr>
           </w:pPr>
-          <w:hyperlink w:anchor="_Toc150381688" w:history="1">
+          <w:hyperlink w:anchor="_Toc152803740" w:history="1">
             <w:r>
               <w:rPr>
                 <w:rStyle w:val="Hyperlink"/>
@@ -1364,7 +1364,7 @@
                 <w:noProof/>
                 <w:webHidden/>
               </w:rPr>
-              <w:instrText xml:space="preserve"> PAGEREF _Toc150381688 \h </w:instrText>
+              <w:instrText xml:space="preserve"> PAGEREF _Toc152803740 \h </w:instrText>
             </w:r>
             <w:r>
               <w:rPr>
@@ -1385,6 +1385,517 @@
                 <w:webHidden/>
               </w:rPr>
               <w:t>5</w:t>
+            </w:r>
+            <w:r>
+              <w:rPr>
+                <w:noProof/>
+                <w:webHidden/>
+              </w:rPr>
+              <w:fldChar w:fldCharType="end"/>
+            </w:r>
+          </w:hyperlink>
+        </w:p>
+        <w:p>
+          <w:pPr>
+            <w:pStyle w:val="TOC3"/>
+            <w:tabs>
+              <w:tab w:val="right" w:leader="dot" w:pos="9016"/>
+            </w:tabs>
+            <w:rPr>
+              <w:noProof/>
+              <w:kern w:val="2"/>
+              <w:sz w:val="22"/>
+              <w:szCs w:val="22"/>
+              <w:lang w:eastAsia="en-GB"/>
+              <w14:ligatures w14:val="standardContextual"/>
+            </w:rPr>
+          </w:pPr>
+          <w:hyperlink w:anchor="_Toc152803741" w:history="1">
+            <w:r>
+              <w:rPr>
+                <w:rStyle w:val="Hyperlink"/>
+                <w:noProof/>
+              </w:rPr>
+              <w:t>First Prototype.</w:t>
+            </w:r>
+            <w:r>
+              <w:rPr>
+                <w:noProof/>
+                <w:webHidden/>
+              </w:rPr>
+              <w:tab/>
+            </w:r>
+            <w:r>
+              <w:rPr>
+                <w:noProof/>
+                <w:webHidden/>
+              </w:rPr>
+              <w:fldChar w:fldCharType="begin"/>
+            </w:r>
+            <w:r>
+              <w:rPr>
+                <w:noProof/>
+                <w:webHidden/>
+              </w:rPr>
+              <w:instrText xml:space="preserve"> PAGEREF _Toc152803741 \h </w:instrText>
+            </w:r>
+            <w:r>
+              <w:rPr>
+                <w:noProof/>
+                <w:webHidden/>
+              </w:rPr>
+            </w:r>
+            <w:r>
+              <w:rPr>
+                <w:noProof/>
+                <w:webHidden/>
+              </w:rPr>
+              <w:fldChar w:fldCharType="separate"/>
+            </w:r>
+            <w:r>
+              <w:rPr>
+                <w:noProof/>
+                <w:webHidden/>
+              </w:rPr>
+              <w:t>5</w:t>
+            </w:r>
+            <w:r>
+              <w:rPr>
+                <w:noProof/>
+                <w:webHidden/>
+              </w:rPr>
+              <w:fldChar w:fldCharType="end"/>
+            </w:r>
+          </w:hyperlink>
+        </w:p>
+        <w:p>
+          <w:pPr>
+            <w:pStyle w:val="TOC4"/>
+            <w:tabs>
+              <w:tab w:val="right" w:leader="dot" w:pos="9016"/>
+            </w:tabs>
+            <w:rPr>
+              <w:noProof/>
+              <w:kern w:val="2"/>
+              <w:sz w:val="22"/>
+              <w:szCs w:val="22"/>
+              <w:lang w:eastAsia="en-GB"/>
+              <w14:ligatures w14:val="standardContextual"/>
+            </w:rPr>
+          </w:pPr>
+          <w:hyperlink w:anchor="_Toc152803742" w:history="1">
+            <w:r>
+              <w:rPr>
+                <w:rStyle w:val="Hyperlink"/>
+                <w:noProof/>
+              </w:rPr>
+              <w:t>Improvements:</w:t>
+            </w:r>
+            <w:r>
+              <w:rPr>
+                <w:noProof/>
+                <w:webHidden/>
+              </w:rPr>
+              <w:tab/>
+            </w:r>
+            <w:r>
+              <w:rPr>
+                <w:noProof/>
+                <w:webHidden/>
+              </w:rPr>
+              <w:fldChar w:fldCharType="begin"/>
+            </w:r>
+            <w:r>
+              <w:rPr>
+                <w:noProof/>
+                <w:webHidden/>
+              </w:rPr>
+              <w:instrText xml:space="preserve"> PAGEREF _Toc152803742 \h </w:instrText>
+            </w:r>
+            <w:r>
+              <w:rPr>
+                <w:noProof/>
+                <w:webHidden/>
+              </w:rPr>
+            </w:r>
+            <w:r>
+              <w:rPr>
+                <w:noProof/>
+                <w:webHidden/>
+              </w:rPr>
+              <w:fldChar w:fldCharType="separate"/>
+            </w:r>
+            <w:r>
+              <w:rPr>
+                <w:noProof/>
+                <w:webHidden/>
+              </w:rPr>
+              <w:t>6</w:t>
+            </w:r>
+            <w:r>
+              <w:rPr>
+                <w:noProof/>
+                <w:webHidden/>
+              </w:rPr>
+              <w:fldChar w:fldCharType="end"/>
+            </w:r>
+          </w:hyperlink>
+        </w:p>
+        <w:p>
+          <w:pPr>
+            <w:pStyle w:val="TOC5"/>
+            <w:tabs>
+              <w:tab w:val="right" w:leader="dot" w:pos="9016"/>
+            </w:tabs>
+            <w:rPr>
+              <w:noProof/>
+              <w:kern w:val="2"/>
+              <w:sz w:val="22"/>
+              <w:szCs w:val="22"/>
+              <w:lang w:eastAsia="en-GB"/>
+              <w14:ligatures w14:val="standardContextual"/>
+            </w:rPr>
+          </w:pPr>
+          <w:hyperlink w:anchor="_Toc152803743" w:history="1">
+            <w:r>
+              <w:rPr>
+                <w:rStyle w:val="Hyperlink"/>
+                <w:noProof/>
+              </w:rPr>
+              <w:t>Useful Websites:</w:t>
+            </w:r>
+            <w:r>
+              <w:rPr>
+                <w:noProof/>
+                <w:webHidden/>
+              </w:rPr>
+              <w:tab/>
+            </w:r>
+            <w:r>
+              <w:rPr>
+                <w:noProof/>
+                <w:webHidden/>
+              </w:rPr>
+              <w:fldChar w:fldCharType="begin"/>
+            </w:r>
+            <w:r>
+              <w:rPr>
+                <w:noProof/>
+                <w:webHidden/>
+              </w:rPr>
+              <w:instrText xml:space="preserve"> PAGEREF _Toc152803743 \h </w:instrText>
+            </w:r>
+            <w:r>
+              <w:rPr>
+                <w:noProof/>
+                <w:webHidden/>
+              </w:rPr>
+            </w:r>
+            <w:r>
+              <w:rPr>
+                <w:noProof/>
+                <w:webHidden/>
+              </w:rPr>
+              <w:fldChar w:fldCharType="separate"/>
+            </w:r>
+            <w:r>
+              <w:rPr>
+                <w:noProof/>
+                <w:webHidden/>
+              </w:rPr>
+              <w:t>6</w:t>
+            </w:r>
+            <w:r>
+              <w:rPr>
+                <w:noProof/>
+                <w:webHidden/>
+              </w:rPr>
+              <w:fldChar w:fldCharType="end"/>
+            </w:r>
+          </w:hyperlink>
+        </w:p>
+        <w:p>
+          <w:pPr>
+            <w:pStyle w:val="TOC6"/>
+            <w:tabs>
+              <w:tab w:val="right" w:leader="dot" w:pos="9016"/>
+            </w:tabs>
+            <w:rPr>
+              <w:noProof/>
+              <w:kern w:val="2"/>
+              <w:sz w:val="22"/>
+              <w:szCs w:val="22"/>
+              <w:lang w:eastAsia="en-GB"/>
+              <w14:ligatures w14:val="standardContextual"/>
+            </w:rPr>
+          </w:pPr>
+          <w:hyperlink w:anchor="_Toc152803744" w:history="1">
+            <w:r>
+              <w:rPr>
+                <w:rStyle w:val="Hyperlink"/>
+                <w:noProof/>
+              </w:rPr>
+              <w:t>Haveibeenpwned.com</w:t>
+            </w:r>
+            <w:r>
+              <w:rPr>
+                <w:noProof/>
+                <w:webHidden/>
+              </w:rPr>
+              <w:tab/>
+            </w:r>
+            <w:r>
+              <w:rPr>
+                <w:noProof/>
+                <w:webHidden/>
+              </w:rPr>
+              <w:fldChar w:fldCharType="begin"/>
+            </w:r>
+            <w:r>
+              <w:rPr>
+                <w:noProof/>
+                <w:webHidden/>
+              </w:rPr>
+              <w:instrText xml:space="preserve"> PAGEREF _Toc152803744 \h </w:instrText>
+            </w:r>
+            <w:r>
+              <w:rPr>
+                <w:noProof/>
+                <w:webHidden/>
+              </w:rPr>
+            </w:r>
+            <w:r>
+              <w:rPr>
+                <w:noProof/>
+                <w:webHidden/>
+              </w:rPr>
+              <w:fldChar w:fldCharType="separate"/>
+            </w:r>
+            <w:r>
+              <w:rPr>
+                <w:noProof/>
+                <w:webHidden/>
+              </w:rPr>
+              <w:t>6</w:t>
+            </w:r>
+            <w:r>
+              <w:rPr>
+                <w:noProof/>
+                <w:webHidden/>
+              </w:rPr>
+              <w:fldChar w:fldCharType="end"/>
+            </w:r>
+          </w:hyperlink>
+        </w:p>
+        <w:p>
+          <w:pPr>
+            <w:pStyle w:val="TOC6"/>
+            <w:tabs>
+              <w:tab w:val="right" w:leader="dot" w:pos="9016"/>
+            </w:tabs>
+            <w:rPr>
+              <w:noProof/>
+              <w:kern w:val="2"/>
+              <w:sz w:val="22"/>
+              <w:szCs w:val="22"/>
+              <w:lang w:eastAsia="en-GB"/>
+              <w14:ligatures w14:val="standardContextual"/>
+            </w:rPr>
+          </w:pPr>
+          <w:hyperlink w:anchor="_Toc152803745" w:history="1">
+            <w:r>
+              <w:rPr>
+                <w:rStyle w:val="Hyperlink"/>
+                <w:noProof/>
+              </w:rPr>
+              <w:t>TinyWow.com</w:t>
+            </w:r>
+            <w:r>
+              <w:rPr>
+                <w:noProof/>
+                <w:webHidden/>
+              </w:rPr>
+              <w:tab/>
+            </w:r>
+            <w:r>
+              <w:rPr>
+                <w:noProof/>
+                <w:webHidden/>
+              </w:rPr>
+              <w:fldChar w:fldCharType="begin"/>
+            </w:r>
+            <w:r>
+              <w:rPr>
+                <w:noProof/>
+                <w:webHidden/>
+              </w:rPr>
+              <w:instrText xml:space="preserve"> PAGEREF _Toc152803745 \h </w:instrText>
+            </w:r>
+            <w:r>
+              <w:rPr>
+                <w:noProof/>
+                <w:webHidden/>
+              </w:rPr>
+            </w:r>
+            <w:r>
+              <w:rPr>
+                <w:noProof/>
+                <w:webHidden/>
+              </w:rPr>
+              <w:fldChar w:fldCharType="separate"/>
+            </w:r>
+            <w:r>
+              <w:rPr>
+                <w:noProof/>
+                <w:webHidden/>
+              </w:rPr>
+              <w:t>6</w:t>
+            </w:r>
+            <w:r>
+              <w:rPr>
+                <w:noProof/>
+                <w:webHidden/>
+              </w:rPr>
+              <w:fldChar w:fldCharType="end"/>
+            </w:r>
+          </w:hyperlink>
+        </w:p>
+        <w:p>
+          <w:pPr>
+            <w:pStyle w:val="TOC2"/>
+            <w:tabs>
+              <w:tab w:val="right" w:leader="dot" w:pos="9016"/>
+            </w:tabs>
+            <w:rPr>
+              <w:noProof/>
+              <w:kern w:val="2"/>
+              <w:sz w:val="22"/>
+              <w:szCs w:val="22"/>
+              <w:lang w:eastAsia="en-GB"/>
+              <w14:ligatures w14:val="standardContextual"/>
+            </w:rPr>
+          </w:pPr>
+          <w:hyperlink w:anchor="_Toc152803746" w:history="1">
+            <w:r>
+              <w:rPr>
+                <w:rStyle w:val="Hyperlink"/>
+                <w:noProof/>
+              </w:rPr>
+              <w:t>Backend Code.</w:t>
+            </w:r>
+            <w:r>
+              <w:rPr>
+                <w:noProof/>
+                <w:webHidden/>
+              </w:rPr>
+              <w:tab/>
+            </w:r>
+            <w:r>
+              <w:rPr>
+                <w:noProof/>
+                <w:webHidden/>
+              </w:rPr>
+              <w:fldChar w:fldCharType="begin"/>
+            </w:r>
+            <w:r>
+              <w:rPr>
+                <w:noProof/>
+                <w:webHidden/>
+              </w:rPr>
+              <w:instrText xml:space="preserve"> PAGEREF _Toc152803746 \h </w:instrText>
+            </w:r>
+            <w:r>
+              <w:rPr>
+                <w:noProof/>
+                <w:webHidden/>
+              </w:rPr>
+            </w:r>
+            <w:r>
+              <w:rPr>
+                <w:noProof/>
+                <w:webHidden/>
+              </w:rPr>
+              <w:fldChar w:fldCharType="separate"/>
+            </w:r>
+            <w:r>
+              <w:rPr>
+                <w:noProof/>
+                <w:webHidden/>
+              </w:rPr>
+              <w:t>7</w:t>
+            </w:r>
+            <w:r>
+              <w:rPr>
+                <w:noProof/>
+                <w:webHidden/>
+              </w:rPr>
+              <w:fldChar w:fldCharType="end"/>
+            </w:r>
+          </w:hyperlink>
+        </w:p>
+        <w:p>
+          <w:pPr>
+            <w:pStyle w:val="TOC2"/>
+            <w:tabs>
+              <w:tab w:val="right" w:leader="dot" w:pos="9016"/>
+            </w:tabs>
+            <w:rPr>
+              <w:noProof/>
+              <w:kern w:val="2"/>
+              <w:sz w:val="22"/>
+              <w:szCs w:val="22"/>
+              <w:lang w:eastAsia="en-GB"/>
+              <w14:ligatures w14:val="standardContextual"/>
+            </w:rPr>
+          </w:pPr>
+          <w:hyperlink w:anchor="_Toc152803747" w:history="1">
+            <w:r>
+              <w:rPr>
+                <w:rStyle w:val="Hyperlink"/>
+                <w:noProof/>
+              </w:rPr>
+              <w:t>Software Development Life Cycle.</w:t>
+            </w:r>
+            <w:r>
+              <w:rPr>
+                <w:noProof/>
+                <w:webHidden/>
+              </w:rPr>
+              <w:tab/>
+            </w:r>
+            <w:r>
+              <w:rPr>
+                <w:noProof/>
+                <w:webHidden/>
+              </w:rPr>
+              <w:fldChar w:fldCharType="begin"/>
+            </w:r>
+            <w:r>
+              <w:rPr>
+                <w:noProof/>
+                <w:webHidden/>
+              </w:rPr>
+              <w:instrText xml:space="preserve"> PAGEREF _Toc152803747 \h </w:instrText>
+            </w:r>
+            <w:r>
+              <w:rPr>
+                <w:noProof/>
+                <w:webHidden/>
+              </w:rPr>
+            </w:r>
+            <w:r>
+              <w:rPr>
+                <w:noProof/>
+                <w:webHidden/>
+              </w:rPr>
+              <w:fldChar w:fldCharType="separate"/>
+            </w:r>
+            <w:r>
+              <w:rPr>
+                <w:noProof/>
+                <w:webHidden/>
+              </w:rPr>
+              <w:t>7</w:t>
             </w:r>
             <w:r>
               <w:rPr>
@@ -1397,11 +1908,6 @@
         </w:p>
         <w:p>
           <w:r>
-            <w:rPr>
-              <w:b/>
-              <w:bCs/>
-              <w:noProof/>
-            </w:rPr>
             <w:fldChar w:fldCharType="end"/>
           </w:r>
         </w:p>
@@ -1416,7 +1922,7 @@
       <w:pPr>
         <w:pStyle w:val="Heading1"/>
       </w:pPr>
-      <w:bookmarkStart w:id="0" w:name="_Toc150381676"/>
+      <w:bookmarkStart w:id="0" w:name="_Toc152803728"/>
       <w:r>
         <w:lastRenderedPageBreak/>
         <w:t>Initial Ideas</w:t>
@@ -1428,7 +1934,7 @@
       <w:pPr>
         <w:pStyle w:val="Heading2"/>
       </w:pPr>
-      <w:bookmarkStart w:id="1" w:name="_Toc150381677"/>
+      <w:bookmarkStart w:id="1" w:name="_Toc152803729"/>
       <w:r>
         <w:t>Main Menu:</w:t>
       </w:r>
@@ -1464,7 +1970,7 @@
       <w:pPr>
         <w:pStyle w:val="Heading2"/>
       </w:pPr>
-      <w:bookmarkStart w:id="2" w:name="_Toc150381678"/>
+      <w:bookmarkStart w:id="2" w:name="_Toc152803730"/>
       <w:r>
         <w:t xml:space="preserve">Possible </w:t>
       </w:r>
@@ -1480,7 +1986,7 @@
       <w:pPr>
         <w:pStyle w:val="Heading3"/>
       </w:pPr>
-      <w:bookmarkStart w:id="3" w:name="_Toc150381679"/>
+      <w:bookmarkStart w:id="3" w:name="_Toc152803731"/>
       <w:r>
         <w:t>Elderly:</w:t>
       </w:r>
@@ -1498,7 +2004,7 @@
       <w:pPr>
         <w:pStyle w:val="Heading3"/>
       </w:pPr>
-      <w:bookmarkStart w:id="4" w:name="_Toc150381680"/>
+      <w:bookmarkStart w:id="4" w:name="_Toc152803732"/>
       <w:r>
         <w:t>Tech inept:</w:t>
       </w:r>
@@ -1531,7 +2037,7 @@
       <w:pPr>
         <w:pStyle w:val="Heading3"/>
       </w:pPr>
-      <w:bookmarkStart w:id="5" w:name="_Toc150381681"/>
+      <w:bookmarkStart w:id="5" w:name="_Toc152803733"/>
       <w:r>
         <w:t>Children:</w:t>
       </w:r>
@@ -1558,7 +2064,7 @@
       <w:pPr>
         <w:pStyle w:val="Heading2"/>
       </w:pPr>
-      <w:bookmarkStart w:id="6" w:name="_Toc150381682"/>
+      <w:bookmarkStart w:id="6" w:name="_Toc152803734"/>
       <w:r>
         <w:t>Password:</w:t>
       </w:r>
@@ -1588,7 +2094,7 @@
       <w:pPr>
         <w:pStyle w:val="Heading3"/>
       </w:pPr>
-      <w:bookmarkStart w:id="7" w:name="_Toc150381683"/>
+      <w:bookmarkStart w:id="7" w:name="_Toc152803735"/>
       <w:r>
         <w:lastRenderedPageBreak/>
         <w:t>Vulnerabilities:</w:t>
@@ -1636,7 +2142,7 @@
       <w:pPr>
         <w:pStyle w:val="Heading3"/>
       </w:pPr>
-      <w:bookmarkStart w:id="8" w:name="_Toc150381684"/>
+      <w:bookmarkStart w:id="8" w:name="_Toc152803736"/>
       <w:r>
         <w:t>Example:</w:t>
       </w:r>
@@ -1786,7 +2292,7 @@
       <w:pPr>
         <w:pStyle w:val="Heading3"/>
       </w:pPr>
-      <w:bookmarkStart w:id="9" w:name="_Toc150381685"/>
+      <w:bookmarkStart w:id="9" w:name="_Toc152803737"/>
       <w:r>
         <w:t>Issues to overcome:</w:t>
       </w:r>
@@ -1912,7 +2418,7 @@
       <w:pPr>
         <w:pStyle w:val="Heading2"/>
       </w:pPr>
-      <w:bookmarkStart w:id="10" w:name="_Toc150381686"/>
+      <w:bookmarkStart w:id="10" w:name="_Toc152803738"/>
       <w:r>
         <w:t xml:space="preserve">Central Website </w:t>
       </w:r>
@@ -1973,7 +2479,7 @@
       <w:pPr>
         <w:pStyle w:val="Heading3"/>
       </w:pPr>
-      <w:bookmarkStart w:id="11" w:name="_Toc150381687"/>
+      <w:bookmarkStart w:id="11" w:name="_Toc152803739"/>
       <w:r>
         <w:t>Websites:</w:t>
       </w:r>
@@ -2100,7 +2606,7 @@
       <w:pPr>
         <w:pStyle w:val="Heading2"/>
       </w:pPr>
-      <w:bookmarkStart w:id="12" w:name="_Toc150381688"/>
+      <w:bookmarkStart w:id="12" w:name="_Toc152803740"/>
       <w:r>
         <w:t>Layout:</w:t>
       </w:r>
@@ -2126,9 +2632,11 @@
       <w:pPr>
         <w:pStyle w:val="Heading3"/>
       </w:pPr>
+      <w:bookmarkStart w:id="13" w:name="_Toc152803741"/>
       <w:r>
         <w:t>First Prototype.</w:t>
       </w:r>
+      <w:bookmarkEnd w:id="13"/>
     </w:p>
     <w:p>
       <w:r>
@@ -2253,9 +2761,11 @@
       <w:pPr>
         <w:pStyle w:val="Heading4"/>
       </w:pPr>
+      <w:bookmarkStart w:id="14" w:name="_Toc152803742"/>
       <w:r>
         <w:t>Improvements:</w:t>
       </w:r>
+      <w:bookmarkEnd w:id="14"/>
     </w:p>
     <w:p>
       <w:r>
@@ -2285,15 +2795,97 @@
       <w:r>
         <w:t>As a result of this my next design I will utilise this new information to make it more uniform looking.</w:t>
       </w:r>
+    </w:p>
+    <w:p>
+      <w:pPr>
+        <w:pStyle w:val="Heading5"/>
+      </w:pPr>
+      <w:bookmarkStart w:id="15" w:name="_Toc152803743"/>
+      <w:r>
+        <w:t>Useful Websites:</w:t>
+      </w:r>
+      <w:bookmarkEnd w:id="15"/>
+    </w:p>
+    <w:p>
+      <w:pPr>
+        <w:pStyle w:val="Heading6"/>
+      </w:pPr>
+      <w:bookmarkStart w:id="16" w:name="_Toc152803744"/>
+      <w:r>
+        <w:t>Haveibeenpwned.com</w:t>
+      </w:r>
+      <w:bookmarkEnd w:id="16"/>
+    </w:p>
+    <w:p>
+      <w:r>
+        <w:t xml:space="preserve">There are many websites that can assist is keeping safe. For example, haveibeenpwned.com allows you to enter your email address and find out different breaches of data that are highly likely to affect you. This will be one of the websites that I will have to </w:t>
+      </w:r>
+    </w:p>
+    <w:p>
+      <w:pPr>
+        <w:pStyle w:val="Heading6"/>
+      </w:pPr>
+      <w:bookmarkStart w:id="17" w:name="_Toc152803745"/>
+      <w:r>
+        <w:t>TinyWow.com</w:t>
+      </w:r>
+      <w:bookmarkEnd w:id="17"/>
+    </w:p>
+    <w:p>
+      <w:r>
+        <w:t xml:space="preserve">This website has many tools that are useful allows users to convert </w:t>
+      </w:r>
+      <w:r>
+        <w:t>files, modify</w:t>
+      </w:r>
+      <w:r>
+        <w:t xml:space="preserve"> files, improve work. This website has the power to significantly improve the life of </w:t>
+      </w:r>
+      <w:r>
+        <w:t>users.</w:t>
+      </w:r>
+      <w:r>
+        <w:t xml:space="preserve"> </w:t>
+      </w:r>
+      <w:r>
+        <w:lastRenderedPageBreak/>
+        <w:t xml:space="preserve">Website is perfect for those who are not familiar with their OS and how to perform many functions like changing docs to pdfs and vice versa.  This website </w:t>
+      </w:r>
+      <w:r>
+        <w:t>allows my users to be more productive and safer by having a great tool at their disposal without risking their security by doing their own research which may lead to the downloading of malware.</w:t>
+      </w:r>
+    </w:p>
+    <w:p>
+      <w:pPr>
+        <w:rPr>
+          <w:color w:val="FF0000"/>
+        </w:rPr>
+      </w:pPr>
+      <w:r>
+        <w:rPr>
+          <w:color w:val="FF0000"/>
+        </w:rPr>
+        <w:t xml:space="preserve">Others to </w:t>
+      </w:r>
+      <w:proofErr w:type="gramStart"/>
+      <w:r>
+        <w:rPr>
+          <w:color w:val="FF0000"/>
+        </w:rPr>
+        <w:t>add</w:t>
+      </w:r>
+      <w:proofErr w:type="gramEnd"/>
     </w:p>
     <w:p/>
     <w:p>
       <w:pPr>
         <w:pStyle w:val="Heading2"/>
       </w:pPr>
+      <w:bookmarkStart w:id="18" w:name="_Toc152803746"/>
       <w:r>
         <w:t>Backend Code.</w:t>
       </w:r>
+      <w:bookmarkEnd w:id="18"/>
     </w:p>
     <w:p>
       <w:r>
@@ -2306,6 +2898,105 @@
         <w:t>that will have my user redirected to them. Furthermore, I will also use JavaScript to create the code for my password maker. This should be easier to implement than C++ code into HTML therefore making the code much easier to maintain in the future.</w:t>
       </w:r>
     </w:p>
+    <w:p/>
+    <w:p>
+      <w:pPr>
+        <w:pStyle w:val="Heading2"/>
+      </w:pPr>
+      <w:bookmarkStart w:id="19" w:name="_Toc152803747"/>
+      <w:r>
+        <w:t>Software Development Life Cycle.</w:t>
+      </w:r>
+      <w:bookmarkEnd w:id="19"/>
+    </w:p>
+    <w:p>
+      <w:r>
+        <w:t xml:space="preserve">For a </w:t>
+      </w:r>
+      <w:r>
+        <w:t>cyber-Security</w:t>
+      </w:r>
+      <w:r>
+        <w:t xml:space="preserve"> based </w:t>
+      </w:r>
+      <w:r>
+        <w:t>product,</w:t>
+      </w:r>
+      <w:r>
+        <w:t xml:space="preserve"> the Software Development Life Cycle is very important. Threats and vulnerabilities are found frequently to many large companies that affect many users of the </w:t>
+      </w:r>
+      <w:r>
+        <w:t xml:space="preserve">platform. </w:t>
+      </w:r>
+      <w:r>
+        <w:t xml:space="preserve">As a result, making sure my website is up to date with the latest and most beneficial information and passwords generator is useful. For example, computers were not very powerful </w:t>
+      </w:r>
+      <w:r>
+        <w:t>because of</w:t>
+      </w:r>
+      <w:r>
+        <w:t xml:space="preserve"> this brute force attacks took much longer and passwords that were 8 characters and had at least 1 number or upper case were sufficient. However, with more powerful machines it takes more secure passwords to make it harder to crack. The current stage of computer processing power my passwords method is strong enough and hopefully for the next few years. </w:t>
+      </w:r>
+      <w:r>
+        <w:t>However,</w:t>
+      </w:r>
+      <w:r>
+        <w:t xml:space="preserve"> with the introduction of ai and ai powered software and ai specific chips such those made by AMD. This may lead to the need for longer more complicated passwords.</w:t>
+      </w:r>
+    </w:p>
+    <w:p/>
+    <w:p>
+      <w:r>
+        <w:t xml:space="preserve">For such task I think </w:t>
+      </w:r>
+      <w:r>
+        <w:t>an</w:t>
+      </w:r>
+      <w:r>
+        <w:t xml:space="preserve"> </w:t>
+      </w:r>
+      <w:r>
+        <w:t>Agile</w:t>
+      </w:r>
+      <w:r>
+        <w:t xml:space="preserve"> model for my SDLC will be best suited. An iterative model is much better for adaptability and changing the overall product during the process. I foresee the need to amend many aspects of the code and design of the </w:t>
+      </w:r>
+      <w:r>
+        <w:t xml:space="preserve">product. This model resonates best with the task at hand and will allow for the most up to date information and the best security for my users. To add to this with the ever-moving internet there may be a breakthrough that would benefit my intended users in their security on the internet. </w:t>
+      </w:r>
+    </w:p>
+    <w:p>
+      <w:r>
+        <w:t xml:space="preserve">I will be doing </w:t>
+      </w:r>
+      <w:r>
+        <w:t>1–2 week</w:t>
+      </w:r>
+      <w:r>
+        <w:t xml:space="preserve"> sprints where I would undertake a task that is needed to complete and adapting the code for my</w:t>
+      </w:r>
+      <w:r>
+        <w:t xml:space="preserve"> users</w:t>
+      </w:r>
+      <w:r>
+        <w:t>.</w:t>
+      </w:r>
+      <w:r>
+        <w:t xml:space="preserve"> This allows me to me to have short burst on specific areas of the project and at the end get back to the user if the new changes directly affect my user.</w:t>
+      </w:r>
+    </w:p>
+    <w:p/>
+    <w:p>
+      <w:pPr>
+        <w:pStyle w:val="Heading2"/>
+      </w:pPr>
+      <w:r>
+        <w:lastRenderedPageBreak/>
+        <w:t>User Stories</w:t>
+      </w:r>
+    </w:p>
+    <w:p/>
+    <w:p/>
     <w:p/>
     <w:sectPr>
       <w:footerReference w:type="default" r:id="rId13"/>
@@ -3089,7 +3780,6 @@
     <w:next w:val="Normal"/>
     <w:link w:val="Heading5Char"/>
     <w:uiPriority w:val="9"/>
-    <w:semiHidden/>
     <w:unhideWhenUsed/>
     <w:qFormat/>
     <w:rsid w:val="00D47174"/>
@@ -3111,7 +3801,6 @@
     <w:next w:val="Normal"/>
     <w:link w:val="Heading6Char"/>
     <w:uiPriority w:val="9"/>
-    <w:semiHidden/>
     <w:unhideWhenUsed/>
     <w:qFormat/>
     <w:rsid w:val="00D47174"/>
@@ -3281,7 +3970,6 @@
     <w:basedOn w:val="DefaultParagraphFont"/>
     <w:link w:val="Heading5"/>
     <w:uiPriority w:val="9"/>
-    <w:semiHidden/>
     <w:rsid w:val="00D47174"/>
     <w:rPr>
       <w:rFonts w:asciiTheme="majorHAnsi" w:eastAsiaTheme="majorEastAsia" w:hAnsiTheme="majorHAnsi" w:cstheme="majorBidi"/>
@@ -3294,7 +3982,6 @@
     <w:basedOn w:val="DefaultParagraphFont"/>
     <w:link w:val="Heading6"/>
     <w:uiPriority w:val="9"/>
-    <w:semiHidden/>
     <w:rsid w:val="00D47174"/>
     <w:rPr>
       <w:rFonts w:asciiTheme="majorHAnsi" w:eastAsiaTheme="majorEastAsia" w:hAnsiTheme="majorHAnsi" w:cstheme="majorBidi"/>
@@ -3737,6 +4424,45 @@
     <w:pPr>
       <w:ind w:left="720"/>
       <w:contextualSpacing/>
+    </w:pPr>
+  </w:style>
+  <w:style w:type="paragraph" w:styleId="TOC4">
+    <w:name w:val="toc 4"/>
+    <w:basedOn w:val="Normal"/>
+    <w:next w:val="Normal"/>
+    <w:autoRedefine/>
+    <w:uiPriority w:val="39"/>
+    <w:unhideWhenUsed/>
+    <w:rsid w:val="00E21056"/>
+    <w:pPr>
+      <w:spacing w:after="100"/>
+      <w:ind w:left="630"/>
+    </w:pPr>
+  </w:style>
+  <w:style w:type="paragraph" w:styleId="TOC5">
+    <w:name w:val="toc 5"/>
+    <w:basedOn w:val="Normal"/>
+    <w:next w:val="Normal"/>
+    <w:autoRedefine/>
+    <w:uiPriority w:val="39"/>
+    <w:unhideWhenUsed/>
+    <w:rsid w:val="00E21056"/>
+    <w:pPr>
+      <w:spacing w:after="100"/>
+      <w:ind w:left="840"/>
+    </w:pPr>
+  </w:style>
+  <w:style w:type="paragraph" w:styleId="TOC6">
+    <w:name w:val="toc 6"/>
+    <w:basedOn w:val="Normal"/>
+    <w:next w:val="Normal"/>
+    <w:autoRedefine/>
+    <w:uiPriority w:val="39"/>
+    <w:unhideWhenUsed/>
+    <w:rsid w:val="00E21056"/>
+    <w:pPr>
+      <w:spacing w:after="100"/>
+      <w:ind w:left="1050"/>
     </w:pPr>
   </w:style>
 </w:styles>

</xml_diff>

<commit_message>
more fixes to js
</commit_message>
<xml_diff>
--- a/File-Type-1.docx
+++ b/File-Type-1.docx
@@ -5566,9 +5566,29 @@
       </w:r>
     </w:p>
     <w:p/>
+    <w:p>
+      <w:hyperlink r:id="rId28" w:history="1">
+        <w:r>
+          <w:rPr>
+            <w:rStyle w:val="Hyperlink"/>
+          </w:rPr>
+          <w:t>https://dropbox.tech/security/zxcvbn-realistic-password-strength-estimation</w:t>
+        </w:r>
+      </w:hyperlink>
+    </w:p>
+    <w:p>
+      <w:hyperlink r:id="rId29" w:history="1">
+        <w:r>
+          <w:rPr>
+            <w:rStyle w:val="Hyperlink"/>
+          </w:rPr>
+          <w:t>https://lowe.github.io/tryzxcvbn/</w:t>
+        </w:r>
+      </w:hyperlink>
+    </w:p>
     <w:p/>
     <w:sectPr>
-      <w:footerReference w:type="default" r:id="rId28"/>
+      <w:footerReference w:type="default" r:id="rId30"/>
       <w:pgSz w:w="11906" w:h="16838"/>
       <w:pgMar w:top="1440" w:right="1440" w:bottom="1440" w:left="1440" w:header="708" w:footer="708" w:gutter="0"/>
       <w:pgNumType w:start="0"/>

</xml_diff>